<commit_message>
Ajout des commandes symfony
</commit_message>
<xml_diff>
--- a/Documentation/CommandeSymfony.docx
+++ b/Documentation/CommandeSymfony.docx
@@ -726,6 +726,9 @@
     <w:p>
       <w:pPr>
         <w:pStyle w:val="Sous-titre"/>
+        <w:rPr>
+          <w:i/>
+        </w:rPr>
       </w:pPr>
       <w:proofErr w:type="spellStart"/>
       <w:proofErr w:type="gramStart"/>
@@ -747,6 +750,9 @@
       </w:r>
       <w:proofErr w:type="spellStart"/>
       <w:r>
+        <w:rPr>
+          <w:i/>
+        </w:rPr>
         <w:t>nom_du_controller</w:t>
       </w:r>
       <w:proofErr w:type="spellEnd"/>
@@ -11483,7 +11489,7 @@
     <w:next w:val="Normal"/>
     <w:uiPriority w:val="11"/>
     <w:qFormat/>
-    <w:rsid w:val="002D31B6"/>
+    <w:rsid w:val="00042DB9"/>
     <w:pPr>
       <w:pBdr>
         <w:top w:val="dashSmallGap" w:sz="8" w:space="1" w:color="000000"/>
@@ -11491,11 +11497,10 @@
       </w:pBdr>
       <w:shd w:val="clear" w:color="auto" w:fill="FFFF66"/>
       <w:ind w:left="1134"/>
-      <w:jc w:val="center"/>
+      <w:jc w:val="left"/>
     </w:pPr>
     <w:rPr>
       <w:rFonts w:asciiTheme="majorHAnsi" w:eastAsiaTheme="majorEastAsia" w:hAnsiTheme="majorHAnsi" w:cstheme="majorBidi"/>
-      <w:i/>
       <w:iCs/>
       <w:spacing w:val="15"/>
       <w:szCs w:val="24"/>

</xml_diff>